<commit_message>
Complétion cas d'utilisation sorcière References: #5
</commit_message>
<xml_diff>
--- a/doc/Cas d'utilisation_2.docx
+++ b/doc/Cas d'utilisation_2.docx
@@ -14,7 +14,7 @@
         <w:rPr>
           <w:rStyle w:val="CasdutilisationCar"/>
         </w:rPr>
-        <w:t>VOIR LES REGLES</w:t>
+        <w:t>TOUR DE JEU DE LA SORCIERE</w:t>
       </w:r>
       <w:r>
         <w:rPr>
@@ -155,8 +155,13 @@
               <w:spacing w:after="0"/>
             </w:pPr>
             <w:r>
-              <w:t>Le joueur prend connaissance des règles</w:t>
-            </w:r>
+              <w:t xml:space="preserve">Le joueur </w:t>
+            </w:r>
+            <w:r>
+              <w:t>en tant que sorcière joue un tour</w:t>
+            </w:r>
+            <w:bookmarkStart w:id="1" w:name="_GoBack"/>
+            <w:bookmarkEnd w:id="1"/>
           </w:p>
         </w:tc>
       </w:tr>
@@ -682,13 +687,7 @@
               <w:t>de salon de jeu</w:t>
             </w:r>
             <w:r>
-              <w:t>, c</w:t>
-            </w:r>
-            <w:r>
-              <w:t>’est au tour du joueur de jouer, et il a la carte « Sorcière »</w:t>
-            </w:r>
-            <w:r>
-              <w:t>.</w:t>
+              <w:t>, c’est au tour du joueur de jouer, et il a la carte « Sorcière ».</w:t>
             </w:r>
           </w:p>
         </w:tc>
@@ -1954,8 +1953,6 @@
                 <w:lang w:eastAsia="fr-CA"/>
               </w:rPr>
             </w:pPr>
-            <w:bookmarkStart w:id="1" w:name="_GoBack"/>
-            <w:bookmarkEnd w:id="1"/>
           </w:p>
         </w:tc>
         <w:tc>

</xml_diff>